<commit_message>
Added more mockups and changed description
</commit_message>
<xml_diff>
--- a/Documents/Project-description-v0.2.docx
+++ b/Documents/Project-description-v0.2.docx
@@ -643,7 +643,7 @@
         <w:ind w:firstLine="720"/>
         <w:jc w:val="both"/>
         <w:rPr>
-          <w:rStyle w:val="a5"/>
+          <w:rStyle w:val="Emphasis"/>
           <w:b/>
           <w:bCs/>
           <w:sz w:val="24"/>
@@ -1227,38 +1227,195 @@
         <w:rPr>
           <w:lang w:val="el-GR"/>
         </w:rPr>
+        <w:t xml:space="preserve"> Οι παράμετροι αυτοί είναι τα δεδομένα από (προηγούμενα) επιβεβαιωμένα κρούσματα, η κινητικότητα που έχει αυτή η περιοχή (δηλαδή πόσα άτομα είναι </w:t>
+      </w:r>
+      <w:r>
+        <w:rPr>
+          <w:lang w:val="el-GR"/>
+        </w:rPr>
+        <w:t>εκεί</w:t>
+      </w:r>
+      <w:r>
+        <w:rPr>
+          <w:lang w:val="el-GR"/>
+        </w:rPr>
+        <w:t xml:space="preserve"> αυτή την στιγμή) και οι αξιολογήσεις χρηστών για την επιδημική ασφάλεια της περιοχής</w:t>
+      </w:r>
+      <w:r>
+        <w:rPr>
+          <w:lang w:val="el-GR"/>
+        </w:rPr>
+        <w:t xml:space="preserve"> (εικόνα 6)</w:t>
+      </w:r>
+      <w:r>
+        <w:rPr>
+          <w:lang w:val="el-GR"/>
+        </w:rPr>
+        <w:t>.</w:t>
+      </w:r>
+    </w:p>
+    <w:p>
+      <w:pPr>
+        <w:rPr>
+          <w:lang w:val="el-GR"/>
+        </w:rPr>
+      </w:pPr>
+      <w:r>
+        <w:rPr>
+          <w:lang w:val="el-GR"/>
+        </w:rPr>
+        <w:t>Επιπλέον, μ</w:t>
+      </w:r>
+      <w:r>
+        <w:rPr>
+          <w:lang w:val="el-GR"/>
+        </w:rPr>
+        <w:t xml:space="preserve">ια σημαντική λειτουργία της εφαρμογής θα είναι η </w:t>
+      </w:r>
+      <w:r>
+        <w:rPr>
+          <w:lang w:val="el-GR"/>
+        </w:rPr>
+        <w:t xml:space="preserve">ενημέρωση των πολιτών για την πορεία και τα μέτρα της πανδημίας, λειτουργώντας σαν μια </w:t>
+      </w:r>
+      <w:r>
+        <w:rPr>
+          <w:lang w:val="en-US"/>
+        </w:rPr>
+        <w:t>all</w:t>
+      </w:r>
+      <w:r>
+        <w:rPr>
+          <w:lang w:val="el-GR"/>
+        </w:rPr>
+        <w:t>-</w:t>
+      </w:r>
+      <w:r>
+        <w:rPr>
+          <w:lang w:val="en-US"/>
+        </w:rPr>
+        <w:t>in</w:t>
+      </w:r>
+      <w:r>
+        <w:rPr>
+          <w:lang w:val="el-GR"/>
+        </w:rPr>
+        <w:t>-</w:t>
+      </w:r>
+      <w:r>
+        <w:rPr>
+          <w:lang w:val="en-US"/>
+        </w:rPr>
+        <w:t>one</w:t>
+      </w:r>
+      <w:r>
+        <w:rPr>
+          <w:lang w:val="el-GR"/>
+        </w:rPr>
         <w:t xml:space="preserve"> </w:t>
       </w:r>
-    </w:p>
-    <w:p>
-      <w:pPr>
-        <w:rPr>
-          <w:lang w:val="el-GR"/>
-        </w:rPr>
-      </w:pPr>
-      <w:r>
-        <w:rPr>
-          <w:lang w:val="el-GR"/>
-        </w:rPr>
-        <w:t>Επιπλέον, μ</w:t>
-      </w:r>
-      <w:r>
-        <w:rPr>
-          <w:lang w:val="el-GR"/>
-        </w:rPr>
-        <w:t xml:space="preserve">ια σημαντική λειτουργία της εφαρμογής θα είναι η </w:t>
-      </w:r>
-      <w:r>
-        <w:rPr>
-          <w:lang w:val="el-GR"/>
-        </w:rPr>
-        <w:t xml:space="preserve">ενημέρωση των πολιτών για την πορεία και τα μέτρα της πανδημίας, λειτουργώντας σαν μια </w:t>
-      </w:r>
-      <w:r>
-        <w:rPr>
-          <w:lang w:val="en-US"/>
-        </w:rPr>
-        <w:t>all</w:t>
+      <w:r>
+        <w:rPr>
+          <w:lang w:val="el-GR"/>
+        </w:rPr>
+        <w:t>αξιόπιστή πηγή ενημέρωσης</w:t>
+      </w:r>
+      <w:r>
+        <w:rPr>
+          <w:lang w:val="el-GR"/>
+        </w:rPr>
+        <w:t xml:space="preserve"> (εικόνα 4)</w:t>
+      </w:r>
+      <w:r>
+        <w:rPr>
+          <w:lang w:val="el-GR"/>
+        </w:rPr>
+        <w:t>. Σε περίπτωση που αλλάξει κάτι στην νομοθεσία περί μετακινήσεων ή στα μέτρα κατά της πανδημίας, θα αποστέλλεται αυτόματα μια ειδοποίηση στο κινητό του χρήστη που θα τον ενημερώνει για τις αλλαγές. Θα δίνεται και η δυνατότητα να ενεργοποιηθούν οι ενημερώσεις αυτές και για άλλα πράγματα, όπως για άρθρα από εφημερίδες και ενημερωτικές ιστοσελίδες σχετικά με την πορεία της πανδημίας και τις εκτιμήσεις των ειδικών</w:t>
+      </w:r>
+      <w:r>
+        <w:rPr>
+          <w:lang w:val="el-GR"/>
+        </w:rPr>
+        <w:t xml:space="preserve"> (Εικόνα 3)</w:t>
+      </w:r>
+      <w:r>
+        <w:rPr>
+          <w:lang w:val="el-GR"/>
+        </w:rPr>
+        <w:t>.</w:t>
+      </w:r>
+      <w:r>
+        <w:rPr>
+          <w:lang w:val="el-GR"/>
+        </w:rPr>
+        <w:t xml:space="preserve"> </w:t>
+      </w:r>
+    </w:p>
+    <w:p>
+      <w:pPr>
+        <w:rPr>
+          <w:lang w:val="el-GR"/>
+        </w:rPr>
+      </w:pPr>
+      <w:r>
+        <w:rPr>
+          <w:lang w:val="el-GR"/>
+        </w:rPr>
+        <w:t xml:space="preserve">Η λειτουργία της «ειδοποίησης έκθεσης στον ιό», που θα χρησιμοποιεί την τεχνολογία </w:t>
+      </w:r>
+      <w:r>
+        <w:rPr>
+          <w:lang w:val="en-US"/>
+        </w:rPr>
+        <w:t>Bluetooth</w:t>
+      </w:r>
+      <w:r>
+        <w:rPr>
+          <w:lang w:val="el-GR"/>
+        </w:rPr>
+        <w:t xml:space="preserve"> </w:t>
+      </w:r>
+      <w:r>
+        <w:rPr>
+          <w:lang w:val="el-GR"/>
+        </w:rPr>
+        <w:t xml:space="preserve">σε συνδυασμό με το </w:t>
+      </w:r>
+      <w:r>
+        <w:rPr>
+          <w:lang w:val="en-US"/>
+        </w:rPr>
+        <w:t>GPS</w:t>
+      </w:r>
+      <w:r>
+        <w:rPr>
+          <w:lang w:val="el-GR"/>
+        </w:rPr>
+        <w:t xml:space="preserve"> </w:t>
+      </w:r>
+      <w:r>
+        <w:rPr>
+          <w:lang w:val="el-GR"/>
+        </w:rPr>
+        <w:t>και το κυψελικό δίκτυο, θα είναι</w:t>
+      </w:r>
+      <w:r>
+        <w:rPr>
+          <w:lang w:val="el-GR"/>
+        </w:rPr>
+        <w:t xml:space="preserve"> </w:t>
+      </w:r>
+      <w:r>
+        <w:rPr>
+          <w:lang w:val="el-GR"/>
+        </w:rPr>
+        <w:t xml:space="preserve">προαιρετική (ή </w:t>
+      </w:r>
+      <w:r>
+        <w:rPr>
+          <w:lang w:val="en-US"/>
+        </w:rPr>
+        <w:t>opt</w:t>
       </w:r>
       <w:r>
         <w:rPr>
@@ -1276,13 +1433,56 @@
         <w:rPr>
           <w:lang w:val="el-GR"/>
         </w:rPr>
-        <w:t>-</w:t>
-      </w:r>
-      <w:r>
-        <w:rPr>
-          <w:lang w:val="en-US"/>
-        </w:rPr>
-        <w:t>one</w:t>
+        <w:t xml:space="preserve">) </w:t>
+      </w:r>
+      <w:r>
+        <w:rPr>
+          <w:lang w:val="el-GR"/>
+        </w:rPr>
+        <w:t xml:space="preserve">και ο χρηστής θα πρέπει να την ενεργοποιήσει εάν θέλει να την χρησιμοποιήσει. </w:t>
+      </w:r>
+      <w:r>
+        <w:rPr>
+          <w:lang w:val="el-GR"/>
+        </w:rPr>
+        <w:t>Ο λόγος που δεν θα είναι ενεργοποιημένη με την εγκατάσταση της εφαρμογής</w:t>
+      </w:r>
+      <w:r>
+        <w:rPr>
+          <w:lang w:val="el-GR"/>
+        </w:rPr>
+        <w:t xml:space="preserve"> είναι επειδή πιθανότατα θα καταναλώνει </w:t>
+      </w:r>
+      <w:r>
+        <w:rPr>
+          <w:lang w:val="el-GR"/>
+        </w:rPr>
+        <w:t>επιπλέον</w:t>
+      </w:r>
+      <w:r>
+        <w:rPr>
+          <w:lang w:val="el-GR"/>
+        </w:rPr>
+        <w:t xml:space="preserve"> ενέργεια και δεδομένα κινητής τηλεφωνίας, και για αυτό θα ενημερώνεται ο χρήστης πριν την ενεργοποιήσει.</w:t>
+      </w:r>
+    </w:p>
+    <w:p>
+      <w:pPr>
+        <w:rPr>
+          <w:lang w:val="el-GR"/>
+        </w:rPr>
+      </w:pPr>
+      <w:r>
+        <w:rPr>
+          <w:lang w:val="el-GR"/>
+        </w:rPr>
+        <w:t xml:space="preserve">Οι χρήστες θα μπορούν να υποβάλλουν τα αποτελέσματα θετικών τεστ και με </w:t>
+      </w:r>
+      <w:r>
+        <w:rPr>
+          <w:lang w:val="en-US"/>
+        </w:rPr>
+        <w:t>manual</w:t>
       </w:r>
       <w:r>
         <w:rPr>
@@ -1292,27 +1492,9 @@
       </w:r>
       <w:r>
         <w:rPr>
-          <w:lang w:val="el-GR"/>
-        </w:rPr>
-        <w:t>αξιόπιστή πηγή ενημέρωσης</w:t>
-      </w:r>
-      <w:r>
-        <w:rPr>
-          <w:lang w:val="el-GR"/>
-        </w:rPr>
-        <w:t>. Σε περίπτωση που αλλάξει κάτι στην νομοθεσία περί μετακινήσεων ή στα μέτρα κατά της πανδημίας, θα αποστέλλεται αυτόματα μια ειδοποίηση στο κινητό του χρήστη που θα τον ενημερώνει για τις αλλαγές. Θα δίνεται και η δυνατότητα να ενεργοποιηθούν οι ενημερώσεις αυτές και για άλλα πράγματα, όπως για άρθρα από εφημερίδες και ενημερωτικές ιστοσελίδες σχετικά με την πορεία της πανδημίας και τις εκτιμήσεις των ειδικών</w:t>
-      </w:r>
-      <w:r>
-        <w:rPr>
-          <w:lang w:val="el-GR"/>
-        </w:rPr>
-        <w:t xml:space="preserve"> (Εικόνα 3)</w:t>
-      </w:r>
-      <w:r>
-        <w:rPr>
-          <w:lang w:val="el-GR"/>
-        </w:rPr>
-        <w:t>.</w:t>
+          <w:lang w:val="en-US"/>
+        </w:rPr>
+        <w:t>review</w:t>
       </w:r>
       <w:r>
         <w:rPr>
@@ -1320,24 +1502,41 @@
         </w:rPr>
         <w:t xml:space="preserve"> </w:t>
       </w:r>
-    </w:p>
-    <w:p>
-      <w:pPr>
-        <w:rPr>
-          <w:lang w:val="el-GR"/>
-        </w:rPr>
-      </w:pPr>
-      <w:r>
-        <w:rPr>
-          <w:lang w:val="el-GR"/>
-        </w:rPr>
-        <w:t xml:space="preserve">Η λειτουργία της «ειδοποίησης έκθεσης στον ιό», που θα χρησιμοποιεί την τεχνολογία </w:t>
-      </w:r>
-      <w:r>
-        <w:rPr>
-          <w:lang w:val="en-US"/>
-        </w:rPr>
-        <w:t>Bluetooth</w:t>
+      <w:r>
+        <w:rPr>
+          <w:lang w:val="el-GR"/>
+        </w:rPr>
+        <w:t xml:space="preserve">θα μπορούμε να ενσωματώνουμε τα δεδομένα των επιβεβαιωμένων κρουσμάτων στην βάση δεδομένων μας για </w:t>
+      </w:r>
+      <w:r>
+        <w:rPr>
+          <w:lang w:val="el-GR"/>
+        </w:rPr>
+        <w:t xml:space="preserve">την βελτίωση της </w:t>
+      </w:r>
+      <w:r>
+        <w:rPr>
+          <w:lang w:val="el-GR"/>
+        </w:rPr>
+        <w:t>αξιοπιστία</w:t>
+      </w:r>
+      <w:r>
+        <w:rPr>
+          <w:lang w:val="el-GR"/>
+        </w:rPr>
+        <w:t>ς</w:t>
+      </w:r>
+      <w:r>
+        <w:rPr>
+          <w:lang w:val="el-GR"/>
+        </w:rPr>
+        <w:t xml:space="preserve"> και ευστοχία</w:t>
+      </w:r>
+      <w:r>
+        <w:rPr>
+          <w:lang w:val="el-GR"/>
+        </w:rPr>
+        <w:t>ς</w:t>
       </w:r>
       <w:r>
         <w:rPr>
@@ -1349,13 +1548,31 @@
         <w:rPr>
           <w:lang w:val="el-GR"/>
         </w:rPr>
-        <w:t xml:space="preserve">σε συνδυασμό με το </w:t>
-      </w:r>
-      <w:r>
-        <w:rPr>
-          <w:lang w:val="en-US"/>
-        </w:rPr>
-        <w:t>GPS</w:t>
+        <w:t xml:space="preserve">του </w:t>
+      </w:r>
+      <w:r>
+        <w:rPr>
+          <w:lang w:val="en-US"/>
+        </w:rPr>
+        <w:t>heatmap</w:t>
+      </w:r>
+      <w:r>
+        <w:rPr>
+          <w:lang w:val="el-GR"/>
+        </w:rPr>
+        <w:t xml:space="preserve"> και </w:t>
+      </w:r>
+      <w:r>
+        <w:rPr>
+          <w:lang w:val="el-GR"/>
+        </w:rPr>
+        <w:t>της βαθμολογίας «</w:t>
+      </w:r>
+      <w:r>
+        <w:rPr>
+          <w:lang w:val="en-US"/>
+        </w:rPr>
+        <w:t>Risk</w:t>
       </w:r>
       <w:r>
         <w:rPr>
@@ -1365,193 +1582,6 @@
       </w:r>
       <w:r>
         <w:rPr>
-          <w:lang w:val="el-GR"/>
-        </w:rPr>
-        <w:t>και το κυψελικό δίκτυο, θα είναι</w:t>
-      </w:r>
-      <w:r>
-        <w:rPr>
-          <w:lang w:val="el-GR"/>
-        </w:rPr>
-        <w:t xml:space="preserve"> </w:t>
-      </w:r>
-      <w:r>
-        <w:rPr>
-          <w:lang w:val="el-GR"/>
-        </w:rPr>
-        <w:t xml:space="preserve">προαιρετική (ή </w:t>
-      </w:r>
-      <w:r>
-        <w:rPr>
-          <w:lang w:val="en-US"/>
-        </w:rPr>
-        <w:t>opt</w:t>
-      </w:r>
-      <w:r>
-        <w:rPr>
-          <w:lang w:val="el-GR"/>
-        </w:rPr>
-        <w:t>-</w:t>
-      </w:r>
-      <w:r>
-        <w:rPr>
-          <w:lang w:val="en-US"/>
-        </w:rPr>
-        <w:t>in</w:t>
-      </w:r>
-      <w:r>
-        <w:rPr>
-          <w:lang w:val="el-GR"/>
-        </w:rPr>
-        <w:t xml:space="preserve">) </w:t>
-      </w:r>
-      <w:r>
-        <w:rPr>
-          <w:lang w:val="el-GR"/>
-        </w:rPr>
-        <w:t xml:space="preserve">και ο χρηστής θα πρέπει να την ενεργοποιήσει εάν θέλει να την χρησιμοποιήσει. </w:t>
-      </w:r>
-      <w:r>
-        <w:rPr>
-          <w:lang w:val="el-GR"/>
-        </w:rPr>
-        <w:t>Ο λόγος που δεν θα είναι ενεργοποιημένη με την εγκατάσταση της εφαρμογής</w:t>
-      </w:r>
-      <w:r>
-        <w:rPr>
-          <w:lang w:val="el-GR"/>
-        </w:rPr>
-        <w:t xml:space="preserve"> είναι επειδή πιθανότατα θα καταναλώνει </w:t>
-      </w:r>
-      <w:r>
-        <w:rPr>
-          <w:lang w:val="el-GR"/>
-        </w:rPr>
-        <w:t>επιπλέον</w:t>
-      </w:r>
-      <w:r>
-        <w:rPr>
-          <w:lang w:val="el-GR"/>
-        </w:rPr>
-        <w:t xml:space="preserve"> ενέργεια και δεδομένα κινητής τηλεφωνίας, και για αυτό θα ενημερώνεται ο χρήστης πριν την ενεργοποιήσει.</w:t>
-      </w:r>
-    </w:p>
-    <w:p>
-      <w:pPr>
-        <w:rPr>
-          <w:lang w:val="el-GR"/>
-        </w:rPr>
-      </w:pPr>
-      <w:r>
-        <w:rPr>
-          <w:lang w:val="el-GR"/>
-        </w:rPr>
-        <w:t xml:space="preserve">Οι χρήστες θα μπορούν να υποβάλλουν τα αποτελέσματα θετικών τεστ και με </w:t>
-      </w:r>
-      <w:r>
-        <w:rPr>
-          <w:lang w:val="en-US"/>
-        </w:rPr>
-        <w:t>manual</w:t>
-      </w:r>
-      <w:r>
-        <w:rPr>
-          <w:lang w:val="el-GR"/>
-        </w:rPr>
-        <w:t xml:space="preserve"> </w:t>
-      </w:r>
-      <w:r>
-        <w:rPr>
-          <w:lang w:val="en-US"/>
-        </w:rPr>
-        <w:t>review</w:t>
-      </w:r>
-      <w:r>
-        <w:rPr>
-          <w:lang w:val="el-GR"/>
-        </w:rPr>
-        <w:t xml:space="preserve"> </w:t>
-      </w:r>
-      <w:r>
-        <w:rPr>
-          <w:lang w:val="el-GR"/>
-        </w:rPr>
-        <w:t xml:space="preserve">θα μπορούμε να ενσωματώνουμε τα δεδομένα των επιβεβαιωμένων κρουσμάτων στην βάση δεδομένων μας για </w:t>
-      </w:r>
-      <w:r>
-        <w:rPr>
-          <w:lang w:val="el-GR"/>
-        </w:rPr>
-        <w:t xml:space="preserve">την βελτίωση της </w:t>
-      </w:r>
-      <w:r>
-        <w:rPr>
-          <w:lang w:val="el-GR"/>
-        </w:rPr>
-        <w:t>αξιοπιστία</w:t>
-      </w:r>
-      <w:r>
-        <w:rPr>
-          <w:lang w:val="el-GR"/>
-        </w:rPr>
-        <w:t>ς</w:t>
-      </w:r>
-      <w:r>
-        <w:rPr>
-          <w:lang w:val="el-GR"/>
-        </w:rPr>
-        <w:t xml:space="preserve"> και ευστοχία</w:t>
-      </w:r>
-      <w:r>
-        <w:rPr>
-          <w:lang w:val="el-GR"/>
-        </w:rPr>
-        <w:t>ς</w:t>
-      </w:r>
-      <w:r>
-        <w:rPr>
-          <w:lang w:val="el-GR"/>
-        </w:rPr>
-        <w:t xml:space="preserve"> </w:t>
-      </w:r>
-      <w:r>
-        <w:rPr>
-          <w:lang w:val="el-GR"/>
-        </w:rPr>
-        <w:t xml:space="preserve">του </w:t>
-      </w:r>
-      <w:r>
-        <w:rPr>
-          <w:lang w:val="en-US"/>
-        </w:rPr>
-        <w:t>heatmap</w:t>
-      </w:r>
-      <w:r>
-        <w:rPr>
-          <w:lang w:val="el-GR"/>
-        </w:rPr>
-        <w:t xml:space="preserve"> και </w:t>
-      </w:r>
-      <w:r>
-        <w:rPr>
-          <w:lang w:val="el-GR"/>
-        </w:rPr>
-        <w:t>της βαθμολογίας «</w:t>
-      </w:r>
-      <w:r>
-        <w:rPr>
-          <w:lang w:val="en-US"/>
-        </w:rPr>
-        <w:t>Risk</w:t>
-      </w:r>
-      <w:r>
-        <w:rPr>
-          <w:lang w:val="el-GR"/>
-        </w:rPr>
-        <w:t xml:space="preserve"> </w:t>
-      </w:r>
-      <w:r>
-        <w:rPr>
           <w:lang w:val="en-US"/>
         </w:rPr>
         <w:t>Index</w:t>
@@ -1567,6 +1597,12 @@
           <w:lang w:val="el-GR"/>
         </w:rPr>
         <w:t xml:space="preserve"> των περιοχών </w:t>
+      </w:r>
+      <w:r>
+        <w:rPr>
+          <w:lang w:val="el-GR"/>
+        </w:rPr>
+        <w:t>(εικόνα 1)</w:t>
       </w:r>
       <w:r>
         <w:rPr>
@@ -2197,7 +2233,6 @@
     </w:p>
     <w:p>
       <w:pPr>
-        <w:jc w:val="center"/>
         <w:rPr>
           <w:noProof/>
           <w:lang w:val="el-GR"/>
@@ -2206,7 +2241,6 @@
     </w:p>
     <w:p>
       <w:pPr>
-        <w:jc w:val="center"/>
         <w:rPr>
           <w:noProof/>
           <w:lang w:val="el-GR"/>
@@ -2226,45 +2260,161 @@
       <w:pPr>
         <w:jc w:val="center"/>
         <w:rPr>
+          <w:lang w:val="el-GR"/>
+        </w:rPr>
+      </w:pPr>
+      <w:r>
+        <w:rPr>
           <w:noProof/>
           <w:lang w:val="el-GR"/>
         </w:rPr>
-      </w:pPr>
-    </w:p>
-    <w:p>
-      <w:pPr>
-        <w:jc w:val="center"/>
+        <mc:AlternateContent>
+          <mc:Choice Requires="wps">
+            <w:drawing>
+              <wp:anchor distT="45720" distB="45720" distL="114300" distR="114300" simplePos="0" relativeHeight="251667456" behindDoc="0" locked="0" layoutInCell="1" allowOverlap="1" wp14:anchorId="1925ADD5" wp14:editId="2AD869CC">
+                <wp:simplePos x="0" y="0"/>
+                <wp:positionH relativeFrom="column">
+                  <wp:posOffset>2847975</wp:posOffset>
+                </wp:positionH>
+                <wp:positionV relativeFrom="paragraph">
+                  <wp:posOffset>5525135</wp:posOffset>
+                </wp:positionV>
+                <wp:extent cx="2743200" cy="1404620"/>
+                <wp:effectExtent l="0" t="0" r="19050" b="13970"/>
+                <wp:wrapSquare wrapText="bothSides"/>
+                <wp:docPr id="5" name="Text Box 2"/>
+                <wp:cNvGraphicFramePr>
+                  <a:graphicFrameLocks xmlns:a="http://schemas.openxmlformats.org/drawingml/2006/main"/>
+                </wp:cNvGraphicFramePr>
+                <a:graphic xmlns:a="http://schemas.openxmlformats.org/drawingml/2006/main">
+                  <a:graphicData uri="http://schemas.microsoft.com/office/word/2010/wordprocessingShape">
+                    <wps:wsp>
+                      <wps:cNvSpPr txBox="1">
+                        <a:spLocks noChangeArrowheads="1"/>
+                      </wps:cNvSpPr>
+                      <wps:spPr bwMode="auto">
+                        <a:xfrm>
+                          <a:off x="0" y="0"/>
+                          <a:ext cx="2743200" cy="1404620"/>
+                        </a:xfrm>
+                        <a:prstGeom prst="rect">
+                          <a:avLst/>
+                        </a:prstGeom>
+                        <a:solidFill>
+                          <a:srgbClr val="FFFFFF"/>
+                        </a:solidFill>
+                        <a:ln w="9525">
+                          <a:solidFill>
+                            <a:schemeClr val="bg1"/>
+                          </a:solidFill>
+                          <a:miter lim="800000"/>
+                          <a:headEnd/>
+                          <a:tailEnd/>
+                        </a:ln>
+                      </wps:spPr>
+                      <wps:txbx>
+                        <w:txbxContent>
+                          <w:p>
+                            <w:pPr>
+                              <w:rPr>
+                                <w:lang w:val="el-GR"/>
+                              </w:rPr>
+                            </w:pPr>
+                            <w:r>
+                              <w:rPr>
+                                <w:lang w:val="el-GR"/>
+                              </w:rPr>
+                              <w:t xml:space="preserve">Εικόνα </w:t>
+                            </w:r>
+                            <w:r>
+                              <w:rPr>
+                                <w:lang w:val="el-GR"/>
+                              </w:rPr>
+                              <w:t xml:space="preserve">4: </w:t>
+                            </w:r>
+                            <w:r>
+                              <w:rPr>
+                                <w:lang w:val="el-GR"/>
+                              </w:rPr>
+                              <w:t>Επίσημα μέτρα για την πανδημία</w:t>
+                            </w:r>
+                            <w:r>
+                              <w:rPr>
+                                <w:lang w:val="el-GR"/>
+                              </w:rPr>
+                              <w:t xml:space="preserve">  </w:t>
+                            </w:r>
+                          </w:p>
+                        </w:txbxContent>
+                      </wps:txbx>
+                      <wps:bodyPr rot="0" vert="horz" wrap="square" lIns="91440" tIns="45720" rIns="91440" bIns="45720" anchor="t" anchorCtr="0">
+                        <a:spAutoFit/>
+                      </wps:bodyPr>
+                    </wps:wsp>
+                  </a:graphicData>
+                </a:graphic>
+                <wp14:sizeRelH relativeFrom="margin">
+                  <wp14:pctWidth>0</wp14:pctWidth>
+                </wp14:sizeRelH>
+                <wp14:sizeRelV relativeFrom="margin">
+                  <wp14:pctHeight>20000</wp14:pctHeight>
+                </wp14:sizeRelV>
+              </wp:anchor>
+            </w:drawing>
+          </mc:Choice>
+          <mc:Fallback>
+            <w:pict>
+              <v:shape w14:anchorId="1925ADD5" id="_x0000_s1029" type="#_x0000_t202" style="position:absolute;left:0;text-align:left;margin-left:224.25pt;margin-top:435.05pt;width:3in;height:110.6pt;z-index:251667456;visibility:visible;mso-wrap-style:square;mso-width-percent:0;mso-height-percent:200;mso-wrap-distance-left:9pt;mso-wrap-distance-top:3.6pt;mso-wrap-distance-right:9pt;mso-wrap-distance-bottom:3.6pt;mso-position-horizontal:absolute;mso-position-horizontal-relative:text;mso-position-vertical:absolute;mso-position-vertical-relative:text;mso-width-percent:0;mso-height-percent:200;mso-width-relative:margin;mso-height-relative:margin;v-text-anchor:top" o:gfxdata="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" strokecolor="white [3212]">
+                <v:textbox style="mso-fit-shape-to-text:t">
+                  <w:txbxContent>
+                    <w:p>
+                      <w:pPr>
+                        <w:rPr>
+                          <w:lang w:val="el-GR"/>
+                        </w:rPr>
+                      </w:pPr>
+                      <w:r>
+                        <w:rPr>
+                          <w:lang w:val="el-GR"/>
+                        </w:rPr>
+                        <w:t xml:space="preserve">Εικόνα </w:t>
+                      </w:r>
+                      <w:r>
+                        <w:rPr>
+                          <w:lang w:val="el-GR"/>
+                        </w:rPr>
+                        <w:t xml:space="preserve">4: </w:t>
+                      </w:r>
+                      <w:r>
+                        <w:rPr>
+                          <w:lang w:val="el-GR"/>
+                        </w:rPr>
+                        <w:t>Επίσημα μέτρα για την πανδημία</w:t>
+                      </w:r>
+                      <w:r>
+                        <w:rPr>
+                          <w:lang w:val="el-GR"/>
+                        </w:rPr>
+                        <w:t xml:space="preserve">  </w:t>
+                      </w:r>
+                    </w:p>
+                  </w:txbxContent>
+                </v:textbox>
+                <w10:wrap type="square"/>
+              </v:shape>
+            </w:pict>
+          </mc:Fallback>
+        </mc:AlternateContent>
+      </w:r>
+      <w:r>
         <w:rPr>
           <w:noProof/>
           <w:lang w:val="el-GR"/>
         </w:rPr>
-      </w:pPr>
-    </w:p>
-    <w:p>
-      <w:pPr>
-        <w:jc w:val="center"/>
-        <w:rPr>
-          <w:noProof/>
-          <w:lang w:val="el-GR"/>
-        </w:rPr>
-      </w:pPr>
-    </w:p>
-    <w:p>
-      <w:pPr>
-        <w:jc w:val="center"/>
-        <w:rPr>
-          <w:lang w:val="el-GR"/>
-        </w:rPr>
-      </w:pPr>
-      <w:r>
-        <w:rPr>
-          <w:noProof/>
-          <w:lang w:val="el-GR"/>
-        </w:rPr>
         <w:drawing>
-          <wp:inline distT="0" distB="0" distL="0" distR="0" wp14:anchorId="21C7D6C9" wp14:editId="0A879226">
-            <wp:extent cx="3124636" cy="6239746"/>
-            <wp:effectExtent l="0" t="0" r="0" b="8890"/>
+          <wp:inline distT="0" distB="0" distL="0" distR="0" wp14:anchorId="21C7D6C9" wp14:editId="435EF23B">
+            <wp:extent cx="2694707" cy="5381200"/>
+            <wp:effectExtent l="0" t="0" r="0" b="0"/>
             <wp:docPr id="9" name="Picture 9"/>
             <wp:cNvGraphicFramePr>
               <a:graphicFrameLocks xmlns:a="http://schemas.openxmlformats.org/drawingml/2006/main" noChangeAspect="1"/>
@@ -2285,7 +2435,7 @@
                   <pic:spPr>
                     <a:xfrm>
                       <a:off x="0" y="0"/>
-                      <a:ext cx="3124636" cy="6239746"/>
+                      <a:ext cx="2706390" cy="5404530"/>
                     </a:xfrm>
                     <a:prstGeom prst="rect">
                       <a:avLst/>
@@ -2297,6 +2447,53 @@
           </wp:inline>
         </w:drawing>
       </w:r>
+      <w:r>
+        <w:rPr>
+          <w:noProof/>
+          <w:lang w:val="el-GR"/>
+        </w:rPr>
+        <w:drawing>
+          <wp:inline distT="0" distB="0" distL="0" distR="0" wp14:anchorId="5172A641" wp14:editId="62ADC29B">
+            <wp:extent cx="2686425" cy="5391902"/>
+            <wp:effectExtent l="0" t="0" r="0" b="0"/>
+            <wp:docPr id="3" name="Picture 3" descr="Graphical user interface, text, application, letter, email&#10;&#10;Description automatically generated"/>
+            <wp:cNvGraphicFramePr>
+              <a:graphicFrameLocks xmlns:a="http://schemas.openxmlformats.org/drawingml/2006/main" noChangeAspect="1"/>
+            </wp:cNvGraphicFramePr>
+            <a:graphic xmlns:a="http://schemas.openxmlformats.org/drawingml/2006/main">
+              <a:graphicData uri="http://schemas.openxmlformats.org/drawingml/2006/picture">
+                <pic:pic xmlns:pic="http://schemas.openxmlformats.org/drawingml/2006/picture">
+                  <pic:nvPicPr>
+                    <pic:cNvPr id="3" name="Picture 3" descr="Graphical user interface, text, application, letter, email&#10;&#10;Description automatically generated"/>
+                    <pic:cNvPicPr/>
+                  </pic:nvPicPr>
+                  <pic:blipFill>
+                    <a:blip r:embed="rId8">
+                      <a:extLst>
+                        <a:ext uri="{28A0092B-C50C-407E-A947-70E740481C1C}">
+                          <a14:useLocalDpi xmlns:a14="http://schemas.microsoft.com/office/drawing/2010/main" val="0"/>
+                        </a:ext>
+                      </a:extLst>
+                    </a:blip>
+                    <a:stretch>
+                      <a:fillRect/>
+                    </a:stretch>
+                  </pic:blipFill>
+                  <pic:spPr>
+                    <a:xfrm>
+                      <a:off x="0" y="0"/>
+                      <a:ext cx="2686425" cy="5391902"/>
+                    </a:xfrm>
+                    <a:prstGeom prst="rect">
+                      <a:avLst/>
+                    </a:prstGeom>
+                  </pic:spPr>
+                </pic:pic>
+              </a:graphicData>
+            </a:graphic>
+          </wp:inline>
+        </w:drawing>
+      </w:r>
     </w:p>
     <w:p>
       <w:pPr>
@@ -2312,10 +2509,10 @@
         <mc:AlternateContent>
           <mc:Choice Requires="wps">
             <w:drawing>
-              <wp:anchor distT="45720" distB="45720" distL="114300" distR="114300" simplePos="0" relativeHeight="251665408" behindDoc="0" locked="0" layoutInCell="1" allowOverlap="1" wp14:anchorId="20E42CD6" wp14:editId="328BA21F">
+              <wp:anchor distT="45720" distB="45720" distL="114300" distR="114300" simplePos="0" relativeHeight="251665408" behindDoc="0" locked="0" layoutInCell="1" allowOverlap="1" wp14:anchorId="20E42CD6" wp14:editId="12F94BB3">
                 <wp:simplePos x="0" y="0"/>
                 <wp:positionH relativeFrom="column">
-                  <wp:posOffset>1590675</wp:posOffset>
+                  <wp:posOffset>152400</wp:posOffset>
                 </wp:positionH>
                 <wp:positionV relativeFrom="paragraph">
                   <wp:posOffset>8890</wp:posOffset>
@@ -2387,7 +2584,7 @@
           </mc:Choice>
           <mc:Fallback>
             <w:pict>
-              <v:shape w14:anchorId="20E42CD6" id="_x0000_s1029" type="#_x0000_t202" style="position:absolute;margin-left:125.25pt;margin-top:.7pt;width:3in;height:110.6pt;z-index:251665408;visibility:visible;mso-wrap-style:square;mso-width-percent:0;mso-height-percent:200;mso-wrap-distance-left:9pt;mso-wrap-distance-top:3.6pt;mso-wrap-distance-right:9pt;mso-wrap-distance-bottom:3.6pt;mso-position-horizontal:absolute;mso-position-horizontal-relative:text;mso-position-vertical:absolute;mso-position-vertical-relative:text;mso-width-percent:0;mso-height-percent:200;mso-width-relative:margin;mso-height-relative:margin;v-text-anchor:top" o:gfxdata="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" strokecolor="white [3212]">
+              <v:shape w14:anchorId="20E42CD6" id="_x0000_s1030" type="#_x0000_t202" style="position:absolute;margin-left:12pt;margin-top:.7pt;width:3in;height:110.6pt;z-index:251665408;visibility:visible;mso-wrap-style:square;mso-width-percent:0;mso-height-percent:200;mso-wrap-distance-left:9pt;mso-wrap-distance-top:3.6pt;mso-wrap-distance-right:9pt;mso-wrap-distance-bottom:3.6pt;mso-position-horizontal:absolute;mso-position-horizontal-relative:text;mso-position-vertical:absolute;mso-position-vertical-relative:text;mso-width-percent:0;mso-height-percent:200;mso-width-relative:margin;mso-height-relative:margin;v-text-anchor:top" o:gfxdata="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" strokecolor="white [3212]">
                 <v:textbox style="mso-fit-shape-to-text:t">
                   <w:txbxContent>
                     <w:p>
@@ -2451,42 +2648,521 @@
           <w:lang w:val="el-GR"/>
         </w:rPr>
       </w:pPr>
-    </w:p>
-    <w:p>
-      <w:pPr>
-        <w:jc w:val="center"/>
-        <w:rPr>
-          <w:lang w:val="el-GR"/>
-        </w:rPr>
-      </w:pPr>
-    </w:p>
-    <w:p>
-      <w:pPr>
-        <w:jc w:val="center"/>
-        <w:rPr>
-          <w:lang w:val="el-GR"/>
-        </w:rPr>
-      </w:pPr>
-    </w:p>
-    <w:p>
-      <w:pPr>
-        <w:jc w:val="center"/>
-        <w:rPr>
-          <w:lang w:val="el-GR"/>
-        </w:rPr>
-      </w:pPr>
-    </w:p>
-    <w:p>
-      <w:pPr>
-        <w:jc w:val="center"/>
-        <w:rPr>
-          <w:lang w:val="el-GR"/>
-        </w:rPr>
-      </w:pPr>
-      <w:r>
-        <w:rPr>
-          <w:lang w:val="el-GR"/>
-        </w:rPr>
+      <w:r>
+        <w:rPr>
+          <w:noProof/>
+          <w:lang w:val="el-GR"/>
+        </w:rPr>
+        <w:lastRenderedPageBreak/>
+        <w:drawing>
+          <wp:inline distT="0" distB="0" distL="0" distR="0" wp14:anchorId="683E2C89" wp14:editId="531C8B2F">
+            <wp:extent cx="2648320" cy="5344271"/>
+            <wp:effectExtent l="0" t="0" r="0" b="0"/>
+            <wp:docPr id="10" name="Picture 10" descr="Graphical user interface, text&#10;&#10;Description automatically generated"/>
+            <wp:cNvGraphicFramePr>
+              <a:graphicFrameLocks xmlns:a="http://schemas.openxmlformats.org/drawingml/2006/main" noChangeAspect="1"/>
+            </wp:cNvGraphicFramePr>
+            <a:graphic xmlns:a="http://schemas.openxmlformats.org/drawingml/2006/main">
+              <a:graphicData uri="http://schemas.openxmlformats.org/drawingml/2006/picture">
+                <pic:pic xmlns:pic="http://schemas.openxmlformats.org/drawingml/2006/picture">
+                  <pic:nvPicPr>
+                    <pic:cNvPr id="10" name="Picture 10" descr="Graphical user interface, text&#10;&#10;Description automatically generated"/>
+                    <pic:cNvPicPr/>
+                  </pic:nvPicPr>
+                  <pic:blipFill>
+                    <a:blip r:embed="rId9">
+                      <a:extLst>
+                        <a:ext uri="{28A0092B-C50C-407E-A947-70E740481C1C}">
+                          <a14:useLocalDpi xmlns:a14="http://schemas.microsoft.com/office/drawing/2010/main" val="0"/>
+                        </a:ext>
+                      </a:extLst>
+                    </a:blip>
+                    <a:stretch>
+                      <a:fillRect/>
+                    </a:stretch>
+                  </pic:blipFill>
+                  <pic:spPr>
+                    <a:xfrm>
+                      <a:off x="0" y="0"/>
+                      <a:ext cx="2648320" cy="5344271"/>
+                    </a:xfrm>
+                    <a:prstGeom prst="rect">
+                      <a:avLst/>
+                    </a:prstGeom>
+                  </pic:spPr>
+                </pic:pic>
+              </a:graphicData>
+            </a:graphic>
+          </wp:inline>
+        </w:drawing>
+      </w:r>
+      <w:r>
+        <w:rPr>
+          <w:noProof/>
+          <w:lang w:val="el-GR"/>
+        </w:rPr>
+        <w:drawing>
+          <wp:inline distT="0" distB="0" distL="0" distR="0" wp14:anchorId="42856854" wp14:editId="0503187E">
+            <wp:extent cx="2667205" cy="5342615"/>
+            <wp:effectExtent l="0" t="0" r="0" b="0"/>
+            <wp:docPr id="12" name="Picture 12" descr="Graphical user interface, text, application&#10;&#10;Description automatically generated"/>
+            <wp:cNvGraphicFramePr>
+              <a:graphicFrameLocks xmlns:a="http://schemas.openxmlformats.org/drawingml/2006/main" noChangeAspect="1"/>
+            </wp:cNvGraphicFramePr>
+            <a:graphic xmlns:a="http://schemas.openxmlformats.org/drawingml/2006/main">
+              <a:graphicData uri="http://schemas.openxmlformats.org/drawingml/2006/picture">
+                <pic:pic xmlns:pic="http://schemas.openxmlformats.org/drawingml/2006/picture">
+                  <pic:nvPicPr>
+                    <pic:cNvPr id="12" name="Picture 12" descr="Graphical user interface, text, application&#10;&#10;Description automatically generated"/>
+                    <pic:cNvPicPr/>
+                  </pic:nvPicPr>
+                  <pic:blipFill>
+                    <a:blip r:embed="rId10">
+                      <a:extLst>
+                        <a:ext uri="{28A0092B-C50C-407E-A947-70E740481C1C}">
+                          <a14:useLocalDpi xmlns:a14="http://schemas.microsoft.com/office/drawing/2010/main" val="0"/>
+                        </a:ext>
+                      </a:extLst>
+                    </a:blip>
+                    <a:stretch>
+                      <a:fillRect/>
+                    </a:stretch>
+                  </pic:blipFill>
+                  <pic:spPr>
+                    <a:xfrm>
+                      <a:off x="0" y="0"/>
+                      <a:ext cx="2679200" cy="5366642"/>
+                    </a:xfrm>
+                    <a:prstGeom prst="rect">
+                      <a:avLst/>
+                    </a:prstGeom>
+                  </pic:spPr>
+                </pic:pic>
+              </a:graphicData>
+            </a:graphic>
+          </wp:inline>
+        </w:drawing>
+      </w:r>
+    </w:p>
+    <w:p>
+      <w:pPr>
+        <w:tabs>
+          <w:tab w:val="left" w:pos="675"/>
+          <w:tab w:val="center" w:pos="4513"/>
+          <w:tab w:val="left" w:pos="5880"/>
+          <w:tab w:val="left" w:pos="6990"/>
+        </w:tabs>
+        <w:rPr>
+          <w:lang w:val="el-GR"/>
+        </w:rPr>
+      </w:pPr>
+      <w:r>
+        <w:rPr>
+          <w:noProof/>
+          <w:lang w:val="el-GR"/>
+        </w:rPr>
+        <mc:AlternateContent>
+          <mc:Choice Requires="wps">
+            <w:drawing>
+              <wp:anchor distT="0" distB="0" distL="114300" distR="114300" simplePos="0" relativeHeight="251670528" behindDoc="1" locked="0" layoutInCell="1" allowOverlap="1" wp14:anchorId="0A39B79B" wp14:editId="4BE19056">
+                <wp:simplePos x="0" y="0"/>
+                <wp:positionH relativeFrom="column">
+                  <wp:posOffset>2895600</wp:posOffset>
+                </wp:positionH>
+                <wp:positionV relativeFrom="paragraph">
+                  <wp:posOffset>8255</wp:posOffset>
+                </wp:positionV>
+                <wp:extent cx="2619375" cy="1404620"/>
+                <wp:effectExtent l="0" t="0" r="28575" b="13970"/>
+                <wp:wrapNone/>
+                <wp:docPr id="14" name="Text Box 2"/>
+                <wp:cNvGraphicFramePr>
+                  <a:graphicFrameLocks xmlns:a="http://schemas.openxmlformats.org/drawingml/2006/main"/>
+                </wp:cNvGraphicFramePr>
+                <a:graphic xmlns:a="http://schemas.openxmlformats.org/drawingml/2006/main">
+                  <a:graphicData uri="http://schemas.microsoft.com/office/word/2010/wordprocessingShape">
+                    <wps:wsp>
+                      <wps:cNvSpPr txBox="1">
+                        <a:spLocks noChangeArrowheads="1"/>
+                      </wps:cNvSpPr>
+                      <wps:spPr bwMode="auto">
+                        <a:xfrm>
+                          <a:off x="0" y="0"/>
+                          <a:ext cx="2619375" cy="1404620"/>
+                        </a:xfrm>
+                        <a:prstGeom prst="rect">
+                          <a:avLst/>
+                        </a:prstGeom>
+                        <a:solidFill>
+                          <a:srgbClr val="FFFFFF"/>
+                        </a:solidFill>
+                        <a:ln w="9525">
+                          <a:solidFill>
+                            <a:schemeClr val="bg1"/>
+                          </a:solidFill>
+                          <a:miter lim="800000"/>
+                          <a:headEnd/>
+                          <a:tailEnd/>
+                        </a:ln>
+                      </wps:spPr>
+                      <wps:txbx>
+                        <w:txbxContent>
+                          <w:p>
+                            <w:pPr>
+                              <w:jc w:val="center"/>
+                              <w:rPr>
+                                <w:lang w:val="el-GR"/>
+                              </w:rPr>
+                            </w:pPr>
+                            <w:r>
+                              <w:rPr>
+                                <w:lang w:val="el-GR"/>
+                              </w:rPr>
+                              <w:t xml:space="preserve">Εικόνα </w:t>
+                            </w:r>
+                            <w:r>
+                              <w:rPr>
+                                <w:lang w:val="el-GR"/>
+                              </w:rPr>
+                              <w:t>6</w:t>
+                            </w:r>
+                            <w:r>
+                              <w:rPr>
+                                <w:lang w:val="el-GR"/>
+                              </w:rPr>
+                              <w:t xml:space="preserve">: </w:t>
+                            </w:r>
+                            <w:r>
+                              <w:rPr>
+                                <w:lang w:val="el-GR"/>
+                              </w:rPr>
+                              <w:t>Αξιολογήσεις μέρους</w:t>
+                            </w:r>
+                          </w:p>
+                        </w:txbxContent>
+                      </wps:txbx>
+                      <wps:bodyPr rot="0" vert="horz" wrap="square" lIns="91440" tIns="45720" rIns="91440" bIns="45720" anchor="t" anchorCtr="0">
+                        <a:spAutoFit/>
+                      </wps:bodyPr>
+                    </wps:wsp>
+                  </a:graphicData>
+                </a:graphic>
+                <wp14:sizeRelH relativeFrom="margin">
+                  <wp14:pctWidth>0</wp14:pctWidth>
+                </wp14:sizeRelH>
+              </wp:anchor>
+            </w:drawing>
+          </mc:Choice>
+          <mc:Fallback>
+            <w:pict>
+              <v:shape w14:anchorId="0A39B79B" id="_x0000_s1031" type="#_x0000_t202" style="position:absolute;margin-left:228pt;margin-top:.65pt;width:206.25pt;height:110.6pt;z-index:-251645952;visibility:visible;mso-wrap-style:square;mso-width-percent:0;mso-wrap-distance-left:9pt;mso-wrap-distance-top:0;mso-wrap-distance-right:9pt;mso-wrap-distance-bottom:0;mso-position-horizontal:absolute;mso-position-horizontal-relative:text;mso-position-vertical:absolute;mso-position-vertical-relative:text;mso-width-percent:0;mso-width-relative:margin;v-text-anchor:top" o:gfxdata="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" strokecolor="white [3212]">
+                <v:textbox style="mso-fit-shape-to-text:t">
+                  <w:txbxContent>
+                    <w:p>
+                      <w:pPr>
+                        <w:jc w:val="center"/>
+                        <w:rPr>
+                          <w:lang w:val="el-GR"/>
+                        </w:rPr>
+                      </w:pPr>
+                      <w:r>
+                        <w:rPr>
+                          <w:lang w:val="el-GR"/>
+                        </w:rPr>
+                        <w:t xml:space="preserve">Εικόνα </w:t>
+                      </w:r>
+                      <w:r>
+                        <w:rPr>
+                          <w:lang w:val="el-GR"/>
+                        </w:rPr>
+                        <w:t>6</w:t>
+                      </w:r>
+                      <w:r>
+                        <w:rPr>
+                          <w:lang w:val="el-GR"/>
+                        </w:rPr>
+                        <w:t xml:space="preserve">: </w:t>
+                      </w:r>
+                      <w:r>
+                        <w:rPr>
+                          <w:lang w:val="el-GR"/>
+                        </w:rPr>
+                        <w:t>Αξιολογήσεις μέρους</w:t>
+                      </w:r>
+                    </w:p>
+                  </w:txbxContent>
+                </v:textbox>
+              </v:shape>
+            </w:pict>
+          </mc:Fallback>
+        </mc:AlternateContent>
+      </w:r>
+      <w:r>
+        <w:rPr>
+          <w:noProof/>
+          <w:lang w:val="el-GR"/>
+        </w:rPr>
+        <mc:AlternateContent>
+          <mc:Choice Requires="wps">
+            <w:drawing>
+              <wp:anchor distT="0" distB="0" distL="114300" distR="114300" simplePos="0" relativeHeight="251668480" behindDoc="1" locked="0" layoutInCell="1" allowOverlap="1" wp14:anchorId="50E4BA98" wp14:editId="478B954A">
+                <wp:simplePos x="0" y="0"/>
+                <wp:positionH relativeFrom="column">
+                  <wp:posOffset>209550</wp:posOffset>
+                </wp:positionH>
+                <wp:positionV relativeFrom="paragraph">
+                  <wp:posOffset>17780</wp:posOffset>
+                </wp:positionV>
+                <wp:extent cx="2638425" cy="1404620"/>
+                <wp:effectExtent l="0" t="0" r="28575" b="13970"/>
+                <wp:wrapNone/>
+                <wp:docPr id="13" name="Text Box 2"/>
+                <wp:cNvGraphicFramePr>
+                  <a:graphicFrameLocks xmlns:a="http://schemas.openxmlformats.org/drawingml/2006/main"/>
+                </wp:cNvGraphicFramePr>
+                <a:graphic xmlns:a="http://schemas.openxmlformats.org/drawingml/2006/main">
+                  <a:graphicData uri="http://schemas.microsoft.com/office/word/2010/wordprocessingShape">
+                    <wps:wsp>
+                      <wps:cNvSpPr txBox="1">
+                        <a:spLocks noChangeArrowheads="1"/>
+                      </wps:cNvSpPr>
+                      <wps:spPr bwMode="auto">
+                        <a:xfrm>
+                          <a:off x="0" y="0"/>
+                          <a:ext cx="2638425" cy="1404620"/>
+                        </a:xfrm>
+                        <a:prstGeom prst="rect">
+                          <a:avLst/>
+                        </a:prstGeom>
+                        <a:solidFill>
+                          <a:srgbClr val="FFFFFF"/>
+                        </a:solidFill>
+                        <a:ln w="9525">
+                          <a:solidFill>
+                            <a:schemeClr val="bg1"/>
+                          </a:solidFill>
+                          <a:miter lim="800000"/>
+                          <a:headEnd/>
+                          <a:tailEnd/>
+                        </a:ln>
+                      </wps:spPr>
+                      <wps:txbx>
+                        <w:txbxContent>
+                          <w:p>
+                            <w:pPr>
+                              <w:jc w:val="center"/>
+                              <w:rPr>
+                                <w:lang w:val="el-GR"/>
+                              </w:rPr>
+                            </w:pPr>
+                            <w:r>
+                              <w:rPr>
+                                <w:lang w:val="el-GR"/>
+                              </w:rPr>
+                              <w:t xml:space="preserve">Εικόνα </w:t>
+                            </w:r>
+                            <w:r>
+                              <w:rPr>
+                                <w:lang w:val="el-GR"/>
+                              </w:rPr>
+                              <w:t>5</w:t>
+                            </w:r>
+                            <w:r>
+                              <w:rPr>
+                                <w:lang w:val="el-GR"/>
+                              </w:rPr>
+                              <w:t xml:space="preserve">: </w:t>
+                            </w:r>
+                            <w:r>
+                              <w:rPr>
+                                <w:lang w:val="el-GR"/>
+                              </w:rPr>
+                              <w:t>Προτεινόμενα μέρη</w:t>
+                            </w:r>
+                          </w:p>
+                        </w:txbxContent>
+                      </wps:txbx>
+                      <wps:bodyPr rot="0" vert="horz" wrap="square" lIns="91440" tIns="45720" rIns="91440" bIns="45720" anchor="t" anchorCtr="0">
+                        <a:spAutoFit/>
+                      </wps:bodyPr>
+                    </wps:wsp>
+                  </a:graphicData>
+                </a:graphic>
+                <wp14:sizeRelH relativeFrom="margin">
+                  <wp14:pctWidth>0</wp14:pctWidth>
+                </wp14:sizeRelH>
+              </wp:anchor>
+            </w:drawing>
+          </mc:Choice>
+          <mc:Fallback>
+            <w:pict>
+              <v:shape w14:anchorId="50E4BA98" id="_x0000_s1032" type="#_x0000_t202" style="position:absolute;margin-left:16.5pt;margin-top:1.4pt;width:207.75pt;height:110.6pt;z-index:-251648000;visibility:visible;mso-wrap-style:square;mso-width-percent:0;mso-wrap-distance-left:9pt;mso-wrap-distance-top:0;mso-wrap-distance-right:9pt;mso-wrap-distance-bottom:0;mso-position-horizontal:absolute;mso-position-horizontal-relative:text;mso-position-vertical:absolute;mso-position-vertical-relative:text;mso-width-percent:0;mso-width-relative:margin;v-text-anchor:top" o:gfxdata="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" strokecolor="white [3212]">
+                <v:textbox style="mso-fit-shape-to-text:t">
+                  <w:txbxContent>
+                    <w:p>
+                      <w:pPr>
+                        <w:jc w:val="center"/>
+                        <w:rPr>
+                          <w:lang w:val="el-GR"/>
+                        </w:rPr>
+                      </w:pPr>
+                      <w:r>
+                        <w:rPr>
+                          <w:lang w:val="el-GR"/>
+                        </w:rPr>
+                        <w:t xml:space="preserve">Εικόνα </w:t>
+                      </w:r>
+                      <w:r>
+                        <w:rPr>
+                          <w:lang w:val="el-GR"/>
+                        </w:rPr>
+                        <w:t>5</w:t>
+                      </w:r>
+                      <w:r>
+                        <w:rPr>
+                          <w:lang w:val="el-GR"/>
+                        </w:rPr>
+                        <w:t xml:space="preserve">: </w:t>
+                      </w:r>
+                      <w:r>
+                        <w:rPr>
+                          <w:lang w:val="el-GR"/>
+                        </w:rPr>
+                        <w:t>Προτεινόμενα μέρη</w:t>
+                      </w:r>
+                    </w:p>
+                  </w:txbxContent>
+                </v:textbox>
+              </v:shape>
+            </w:pict>
+          </mc:Fallback>
+        </mc:AlternateContent>
+      </w:r>
+      <w:r>
+        <w:rPr>
+          <w:lang w:val="el-GR"/>
+        </w:rPr>
+        <w:tab/>
+      </w:r>
+      <w:r>
+        <w:rPr>
+          <w:lang w:val="el-GR"/>
+        </w:rPr>
+        <w:tab/>
+      </w:r>
+      <w:r>
+        <w:rPr>
+          <w:lang w:val="el-GR"/>
+        </w:rPr>
+        <w:tab/>
+      </w:r>
+      <w:r>
+        <w:rPr>
+          <w:lang w:val="el-GR"/>
+        </w:rPr>
+        <w:tab/>
+      </w:r>
+    </w:p>
+    <w:p>
+      <w:pPr>
+        <w:jc w:val="center"/>
+        <w:rPr>
+          <w:lang w:val="el-GR"/>
+        </w:rPr>
+      </w:pPr>
+    </w:p>
+    <w:p>
+      <w:pPr>
+        <w:jc w:val="center"/>
+        <w:rPr>
+          <w:lang w:val="el-GR"/>
+        </w:rPr>
+      </w:pPr>
+    </w:p>
+    <w:p>
+      <w:pPr>
+        <w:jc w:val="center"/>
+        <w:rPr>
+          <w:lang w:val="el-GR"/>
+        </w:rPr>
+      </w:pPr>
+    </w:p>
+    <w:p>
+      <w:pPr>
+        <w:jc w:val="center"/>
+        <w:rPr>
+          <w:lang w:val="el-GR"/>
+        </w:rPr>
+      </w:pPr>
+    </w:p>
+    <w:p>
+      <w:pPr>
+        <w:jc w:val="center"/>
+        <w:rPr>
+          <w:lang w:val="el-GR"/>
+        </w:rPr>
+      </w:pPr>
+    </w:p>
+    <w:p>
+      <w:pPr>
+        <w:jc w:val="center"/>
+        <w:rPr>
+          <w:lang w:val="el-GR"/>
+        </w:rPr>
+      </w:pPr>
+    </w:p>
+    <w:p>
+      <w:pPr>
+        <w:jc w:val="center"/>
+        <w:rPr>
+          <w:lang w:val="el-GR"/>
+        </w:rPr>
+      </w:pPr>
+    </w:p>
+    <w:p>
+      <w:pPr>
+        <w:jc w:val="center"/>
+        <w:rPr>
+          <w:lang w:val="el-GR"/>
+        </w:rPr>
+      </w:pPr>
+    </w:p>
+    <w:p>
+      <w:pPr>
+        <w:jc w:val="center"/>
+        <w:rPr>
+          <w:lang w:val="el-GR"/>
+        </w:rPr>
+      </w:pPr>
+    </w:p>
+    <w:p>
+      <w:pPr>
+        <w:jc w:val="center"/>
+        <w:rPr>
+          <w:lang w:val="el-GR"/>
+        </w:rPr>
+      </w:pPr>
+    </w:p>
+    <w:p>
+      <w:pPr>
+        <w:jc w:val="center"/>
+        <w:rPr>
+          <w:lang w:val="en-US"/>
+        </w:rPr>
+      </w:pPr>
+    </w:p>
+    <w:p>
+      <w:pPr>
+        <w:jc w:val="center"/>
+        <w:rPr>
+          <w:lang w:val="el-GR"/>
+        </w:rPr>
+      </w:pPr>
+      <w:r>
+        <w:rPr>
+          <w:lang w:val="el-GR"/>
+        </w:rPr>
+        <w:lastRenderedPageBreak/>
         <w:t>Το παρ</w:t>
       </w:r>
       <w:r>
@@ -2555,22 +3231,7 @@
         <w:rPr>
           <w:lang w:val="el-GR"/>
         </w:rPr>
-        <w:t xml:space="preserve">της ιστοσελίδας </w:t>
-      </w:r>
-      <w:hyperlink r:id="rId8" w:history="1">
-        <w:r>
-          <w:rPr>
-            <w:rStyle w:val="-"/>
-            <w:lang w:val="el-GR"/>
-          </w:rPr>
-          <w:t>https://www.freelogodesign.org/</w:t>
-        </w:r>
-      </w:hyperlink>
-      <w:r>
-        <w:rPr>
-          <w:lang w:val="el-GR"/>
-        </w:rPr>
-        <w:t xml:space="preserve"> και του προγράμματος </w:t>
+        <w:t xml:space="preserve">της ιστοσελίδας και του προγράμματος </w:t>
       </w:r>
       <w:r>
         <w:t>Adobe</w:t>
@@ -2654,7 +3315,7 @@
                     </pic:cNvPicPr>
                   </pic:nvPicPr>
                   <pic:blipFill>
-                    <a:blip r:embed="rId9">
+                    <a:blip r:embed="rId11">
                       <a:extLst>
                         <a:ext uri="{28A0092B-C50C-407E-A947-70E740481C1C}">
                           <a14:useLocalDpi xmlns:a14="http://schemas.microsoft.com/office/drawing/2010/main" val="0"/>
@@ -3431,17 +4092,17 @@
     <w:lsdException w:name="Unresolved Mention" w:semiHidden="1" w:unhideWhenUsed="1"/>
     <w:lsdException w:name="Smart Link" w:semiHidden="1" w:unhideWhenUsed="1"/>
   </w:latentStyles>
-  <w:style w:type="paragraph" w:default="1" w:styleId="a">
+  <w:style w:type="paragraph" w:default="1" w:styleId="Normal">
     <w:name w:val="Normal"/>
     <w:qFormat/>
   </w:style>
-  <w:style w:type="character" w:default="1" w:styleId="a0">
+  <w:style w:type="character" w:default="1" w:styleId="DefaultParagraphFont">
     <w:name w:val="Default Paragraph Font"/>
     <w:uiPriority w:val="1"/>
     <w:semiHidden/>
     <w:unhideWhenUsed/>
   </w:style>
-  <w:style w:type="table" w:default="1" w:styleId="a1">
+  <w:style w:type="table" w:default="1" w:styleId="TableNormal">
     <w:name w:val="Normal Table"/>
     <w:uiPriority w:val="99"/>
     <w:semiHidden/>
@@ -3456,17 +4117,17 @@
       </w:tblCellMar>
     </w:tblPr>
   </w:style>
-  <w:style w:type="numbering" w:default="1" w:styleId="a2">
+  <w:style w:type="numbering" w:default="1" w:styleId="NoList">
     <w:name w:val="No List"/>
     <w:uiPriority w:val="99"/>
     <w:semiHidden/>
     <w:unhideWhenUsed/>
   </w:style>
-  <w:style w:type="paragraph" w:styleId="a3">
+  <w:style w:type="paragraph" w:styleId="Title">
     <w:name w:val="Title"/>
-    <w:basedOn w:val="a"/>
-    <w:next w:val="a"/>
-    <w:link w:val="Char"/>
+    <w:basedOn w:val="Normal"/>
+    <w:next w:val="Normal"/>
+    <w:link w:val="TitleChar"/>
     <w:uiPriority w:val="10"/>
     <w:qFormat/>
     <w:rsid w:val="00245BE9"/>
@@ -3482,10 +4143,10 @@
       <w:szCs w:val="56"/>
     </w:rPr>
   </w:style>
-  <w:style w:type="character" w:customStyle="1" w:styleId="Char">
-    <w:name w:val="Τίτλος Char"/>
-    <w:basedOn w:val="a0"/>
-    <w:link w:val="a3"/>
+  <w:style w:type="character" w:customStyle="1" w:styleId="TitleChar">
+    <w:name w:val="Title Char"/>
+    <w:basedOn w:val="DefaultParagraphFont"/>
+    <w:link w:val="Title"/>
     <w:uiPriority w:val="10"/>
     <w:rsid w:val="00245BE9"/>
     <w:rPr>
@@ -3496,11 +4157,11 @@
       <w:szCs w:val="56"/>
     </w:rPr>
   </w:style>
-  <w:style w:type="paragraph" w:styleId="a4">
+  <w:style w:type="paragraph" w:styleId="Subtitle">
     <w:name w:val="Subtitle"/>
-    <w:basedOn w:val="a"/>
-    <w:next w:val="a"/>
-    <w:link w:val="Char0"/>
+    <w:basedOn w:val="Normal"/>
+    <w:next w:val="Normal"/>
+    <w:link w:val="SubtitleChar"/>
     <w:uiPriority w:val="11"/>
     <w:qFormat/>
     <w:rsid w:val="00245BE9"/>
@@ -3515,10 +4176,10 @@
       <w:spacing w:val="15"/>
     </w:rPr>
   </w:style>
-  <w:style w:type="character" w:customStyle="1" w:styleId="Char0">
-    <w:name w:val="Υπότιτλος Char"/>
-    <w:basedOn w:val="a0"/>
-    <w:link w:val="a4"/>
+  <w:style w:type="character" w:customStyle="1" w:styleId="SubtitleChar">
+    <w:name w:val="Subtitle Char"/>
+    <w:basedOn w:val="DefaultParagraphFont"/>
+    <w:link w:val="Subtitle"/>
     <w:uiPriority w:val="11"/>
     <w:rsid w:val="00245BE9"/>
     <w:rPr>
@@ -3527,9 +4188,9 @@
       <w:spacing w:val="15"/>
     </w:rPr>
   </w:style>
-  <w:style w:type="character" w:styleId="a5">
+  <w:style w:type="character" w:styleId="Emphasis">
     <w:name w:val="Emphasis"/>
-    <w:basedOn w:val="a0"/>
+    <w:basedOn w:val="DefaultParagraphFont"/>
     <w:uiPriority w:val="20"/>
     <w:qFormat/>
     <w:rsid w:val="001D5607"/>
@@ -3538,9 +4199,9 @@
       <w:iCs/>
     </w:rPr>
   </w:style>
-  <w:style w:type="character" w:styleId="-">
+  <w:style w:type="character" w:styleId="Hyperlink">
     <w:name w:val="Hyperlink"/>
-    <w:basedOn w:val="a0"/>
+    <w:basedOn w:val="DefaultParagraphFont"/>
     <w:uiPriority w:val="99"/>
     <w:semiHidden/>
     <w:unhideWhenUsed/>

</xml_diff>